<commit_message>
Copy Edit of Portfolio
</commit_message>
<xml_diff>
--- a/static/files/cv.docx
+++ b/static/files/cv.docx
@@ -60,13 +60,13 @@
         <w:tblLook w:val="04A0" w:firstRow="1" w:lastRow="0" w:firstColumn="1" w:lastColumn="0" w:noHBand="0" w:noVBand="1"/>
       </w:tblPr>
       <w:tblGrid>
-        <w:gridCol w:w="1413"/>
-        <w:gridCol w:w="7603"/>
+        <w:gridCol w:w="1531"/>
+        <w:gridCol w:w="7485"/>
       </w:tblGrid>
       <w:tr>
         <w:tc>
           <w:tcPr>
-            <w:tcW w:w="1413" w:type="dxa"/>
+            <w:tcW w:w="1531" w:type="dxa"/>
           </w:tcPr>
           <w:p>
             <w:r>
@@ -76,7 +76,7 @@
         </w:tc>
         <w:tc>
           <w:tcPr>
-            <w:tcW w:w="7603" w:type="dxa"/>
+            <w:tcW w:w="7485" w:type="dxa"/>
           </w:tcPr>
           <w:p>
             <w:r>
@@ -90,16 +90,7 @@
           </w:p>
           <w:p>
             <w:r>
-              <w:t xml:space="preserve">Thesis Title: </w:t>
-            </w:r>
-            <w:r>
-              <w:t>Sensorily Stressed: Using Virtual Reality Technology to Examine the Relationship between Sensory</w:t>
-            </w:r>
-            <w:r>
-              <w:t xml:space="preserve"> </w:t>
-            </w:r>
-            <w:r>
-              <w:t>Sensitivities and Anxiety</w:t>
+              <w:t>Thesis Title: Sensorily Stressed: Using Virtual Reality Technology to Examine the Relationship between Sensory Sensitivities and Anxiety</w:t>
             </w:r>
           </w:p>
           <w:p>
@@ -112,13 +103,13 @@
       <w:tr>
         <w:tc>
           <w:tcPr>
-            <w:tcW w:w="1413" w:type="dxa"/>
+            <w:tcW w:w="1531" w:type="dxa"/>
           </w:tcPr>
           <w:p/>
         </w:tc>
         <w:tc>
           <w:tcPr>
-            <w:tcW w:w="7603" w:type="dxa"/>
+            <w:tcW w:w="7485" w:type="dxa"/>
           </w:tcPr>
           <w:p/>
         </w:tc>
@@ -126,7 +117,7 @@
       <w:tr>
         <w:tc>
           <w:tcPr>
-            <w:tcW w:w="1413" w:type="dxa"/>
+            <w:tcW w:w="1531" w:type="dxa"/>
           </w:tcPr>
           <w:p>
             <w:r>
@@ -136,7 +127,7 @@
         </w:tc>
         <w:tc>
           <w:tcPr>
-            <w:tcW w:w="7603" w:type="dxa"/>
+            <w:tcW w:w="7485" w:type="dxa"/>
           </w:tcPr>
           <w:p>
             <w:r>
@@ -148,7 +139,7 @@
       <w:tr>
         <w:tc>
           <w:tcPr>
-            <w:tcW w:w="1413" w:type="dxa"/>
+            <w:tcW w:w="1531" w:type="dxa"/>
           </w:tcPr>
           <w:p>
             <w:pPr>
@@ -161,7 +152,7 @@
         </w:tc>
         <w:tc>
           <w:tcPr>
-            <w:tcW w:w="7603" w:type="dxa"/>
+            <w:tcW w:w="7485" w:type="dxa"/>
           </w:tcPr>
           <w:p>
             <w:r>
@@ -176,7 +167,7 @@
       <w:tr>
         <w:tc>
           <w:tcPr>
-            <w:tcW w:w="1413" w:type="dxa"/>
+            <w:tcW w:w="1531" w:type="dxa"/>
           </w:tcPr>
           <w:p>
             <w:pPr>
@@ -189,7 +180,7 @@
         </w:tc>
         <w:tc>
           <w:tcPr>
-            <w:tcW w:w="7603" w:type="dxa"/>
+            <w:tcW w:w="7485" w:type="dxa"/>
           </w:tcPr>
           <w:p>
             <w:r>
@@ -213,7 +204,7 @@
       <w:tr>
         <w:tc>
           <w:tcPr>
-            <w:tcW w:w="1413" w:type="dxa"/>
+            <w:tcW w:w="1531" w:type="dxa"/>
           </w:tcPr>
           <w:p>
             <w:pPr>
@@ -226,7 +217,7 @@
         </w:tc>
         <w:tc>
           <w:tcPr>
-            <w:tcW w:w="7603" w:type="dxa"/>
+            <w:tcW w:w="7485" w:type="dxa"/>
           </w:tcPr>
           <w:p>
             <w:r>
@@ -238,7 +229,7 @@
       <w:tr>
         <w:tc>
           <w:tcPr>
-            <w:tcW w:w="1413" w:type="dxa"/>
+            <w:tcW w:w="1531" w:type="dxa"/>
           </w:tcPr>
           <w:p>
             <w:pPr>
@@ -251,7 +242,7 @@
         </w:tc>
         <w:tc>
           <w:tcPr>
-            <w:tcW w:w="7603" w:type="dxa"/>
+            <w:tcW w:w="7485" w:type="dxa"/>
           </w:tcPr>
           <w:p>
             <w:pPr>
@@ -266,7 +257,7 @@
       <w:tr>
         <w:tc>
           <w:tcPr>
-            <w:tcW w:w="1413" w:type="dxa"/>
+            <w:tcW w:w="1531" w:type="dxa"/>
           </w:tcPr>
           <w:p>
             <w:r>
@@ -276,7 +267,7 @@
         </w:tc>
         <w:tc>
           <w:tcPr>
-            <w:tcW w:w="7603" w:type="dxa"/>
+            <w:tcW w:w="7485" w:type="dxa"/>
           </w:tcPr>
           <w:p>
             <w:r>
@@ -288,25 +279,17 @@
       <w:tr>
         <w:tc>
           <w:tcPr>
-            <w:tcW w:w="1413" w:type="dxa"/>
+            <w:tcW w:w="1531" w:type="dxa"/>
           </w:tcPr>
           <w:p/>
         </w:tc>
         <w:tc>
           <w:tcPr>
-            <w:tcW w:w="7603" w:type="dxa"/>
-          </w:tcPr>
-          <w:p>
-            <w:r>
-              <w:t>MA (</w:t>
-            </w:r>
-            <w:proofErr w:type="spellStart"/>
-            <w:r>
-              <w:t>SocSci</w:t>
-            </w:r>
-            <w:proofErr w:type="spellEnd"/>
-            <w:r>
-              <w:t>) in Psychology (1</w:t>
+            <w:tcW w:w="7485" w:type="dxa"/>
+          </w:tcPr>
+          <w:p>
+            <w:r>
+              <w:t>MA (SocSci) in Psychology (1</w:t>
             </w:r>
             <w:r>
               <w:rPr>
@@ -323,13 +306,13 @@
       <w:tr>
         <w:tc>
           <w:tcPr>
-            <w:tcW w:w="1413" w:type="dxa"/>
+            <w:tcW w:w="1531" w:type="dxa"/>
           </w:tcPr>
           <w:p/>
         </w:tc>
         <w:tc>
           <w:tcPr>
-            <w:tcW w:w="7603" w:type="dxa"/>
+            <w:tcW w:w="7485" w:type="dxa"/>
           </w:tcPr>
           <w:p>
             <w:r>
@@ -344,13 +327,13 @@
       <w:tr>
         <w:tc>
           <w:tcPr>
-            <w:tcW w:w="1413" w:type="dxa"/>
+            <w:tcW w:w="1531" w:type="dxa"/>
           </w:tcPr>
           <w:p/>
         </w:tc>
         <w:tc>
           <w:tcPr>
-            <w:tcW w:w="7603" w:type="dxa"/>
+            <w:tcW w:w="7485" w:type="dxa"/>
           </w:tcPr>
           <w:p>
             <w:r>
@@ -387,19 +370,19 @@
         <w:tblLook w:val="04A0" w:firstRow="1" w:lastRow="0" w:firstColumn="1" w:lastColumn="0" w:noHBand="0" w:noVBand="1"/>
       </w:tblPr>
       <w:tblGrid>
-        <w:gridCol w:w="1413"/>
-        <w:gridCol w:w="7603"/>
+        <w:gridCol w:w="1531"/>
+        <w:gridCol w:w="7485"/>
       </w:tblGrid>
       <w:tr>
         <w:tc>
           <w:tcPr>
-            <w:tcW w:w="1413" w:type="dxa"/>
+            <w:tcW w:w="1531" w:type="dxa"/>
           </w:tcPr>
           <w:p/>
         </w:tc>
         <w:tc>
           <w:tcPr>
-            <w:tcW w:w="7603" w:type="dxa"/>
+            <w:tcW w:w="7485" w:type="dxa"/>
           </w:tcPr>
           <w:p/>
         </w:tc>
@@ -407,7 +390,7 @@
       <w:tr>
         <w:tc>
           <w:tcPr>
-            <w:tcW w:w="1413" w:type="dxa"/>
+            <w:tcW w:w="1531" w:type="dxa"/>
           </w:tcPr>
           <w:p>
             <w:r>
@@ -417,7 +400,7 @@
         </w:tc>
         <w:tc>
           <w:tcPr>
-            <w:tcW w:w="7603" w:type="dxa"/>
+            <w:tcW w:w="7485" w:type="dxa"/>
           </w:tcPr>
           <w:p>
             <w:r>
@@ -429,13 +412,13 @@
       <w:tr>
         <w:tc>
           <w:tcPr>
-            <w:tcW w:w="1413" w:type="dxa"/>
+            <w:tcW w:w="1531" w:type="dxa"/>
           </w:tcPr>
           <w:p/>
         </w:tc>
         <w:tc>
           <w:tcPr>
-            <w:tcW w:w="7603" w:type="dxa"/>
+            <w:tcW w:w="7485" w:type="dxa"/>
           </w:tcPr>
           <w:p>
             <w:r>
@@ -447,23 +430,21 @@
       <w:tr>
         <w:tc>
           <w:tcPr>
-            <w:tcW w:w="1413" w:type="dxa"/>
+            <w:tcW w:w="1531" w:type="dxa"/>
           </w:tcPr>
           <w:p/>
         </w:tc>
         <w:tc>
           <w:tcPr>
-            <w:tcW w:w="7603" w:type="dxa"/>
+            <w:tcW w:w="7485" w:type="dxa"/>
           </w:tcPr>
           <w:p>
             <w:r>
               <w:t xml:space="preserve">Supervised by Dr Joanna </w:t>
             </w:r>
-            <w:proofErr w:type="spellStart"/>
             <w:r>
               <w:t>Wincenciak</w:t>
             </w:r>
-            <w:proofErr w:type="spellEnd"/>
             <w:r>
               <w:t>.</w:t>
             </w:r>
@@ -497,13 +478,13 @@
       <w:tr>
         <w:tc>
           <w:tcPr>
-            <w:tcW w:w="1413" w:type="dxa"/>
+            <w:tcW w:w="1531" w:type="dxa"/>
           </w:tcPr>
           <w:p/>
         </w:tc>
         <w:tc>
           <w:tcPr>
-            <w:tcW w:w="7603" w:type="dxa"/>
+            <w:tcW w:w="7485" w:type="dxa"/>
           </w:tcPr>
           <w:p/>
         </w:tc>
@@ -511,7 +492,7 @@
       <w:tr>
         <w:tc>
           <w:tcPr>
-            <w:tcW w:w="1413" w:type="dxa"/>
+            <w:tcW w:w="1531" w:type="dxa"/>
           </w:tcPr>
           <w:p>
             <w:r>
@@ -521,7 +502,7 @@
         </w:tc>
         <w:tc>
           <w:tcPr>
-            <w:tcW w:w="7603" w:type="dxa"/>
+            <w:tcW w:w="7485" w:type="dxa"/>
           </w:tcPr>
           <w:p>
             <w:r>
@@ -533,13 +514,13 @@
       <w:tr>
         <w:tc>
           <w:tcPr>
-            <w:tcW w:w="1413" w:type="dxa"/>
+            <w:tcW w:w="1531" w:type="dxa"/>
           </w:tcPr>
           <w:p/>
         </w:tc>
         <w:tc>
           <w:tcPr>
-            <w:tcW w:w="7603" w:type="dxa"/>
+            <w:tcW w:w="7485" w:type="dxa"/>
           </w:tcPr>
           <w:p>
             <w:r>
@@ -551,13 +532,13 @@
       <w:tr>
         <w:tc>
           <w:tcPr>
-            <w:tcW w:w="1413" w:type="dxa"/>
+            <w:tcW w:w="1531" w:type="dxa"/>
           </w:tcPr>
           <w:p/>
         </w:tc>
         <w:tc>
           <w:tcPr>
-            <w:tcW w:w="7603" w:type="dxa"/>
+            <w:tcW w:w="7485" w:type="dxa"/>
           </w:tcPr>
           <w:p>
             <w:r>
@@ -617,25 +598,7 @@
           <w:sz w:val="22"/>
           <w:szCs w:val="22"/>
         </w:rPr>
-        <w:t xml:space="preserve">Millington, E. J., Simmons, D. R., &amp; Cleland Woods, H. </w:t>
-      </w:r>
-      <w:proofErr w:type="gramStart"/>
-      <w:r>
-        <w:rPr>
-          <w:rFonts w:asciiTheme="minorHAnsi" w:hAnsiTheme="minorHAnsi" w:cstheme="minorHAnsi"/>
-          <w:sz w:val="22"/>
-          <w:szCs w:val="22"/>
-        </w:rPr>
-        <w:t>It’s</w:t>
-      </w:r>
-      <w:proofErr w:type="gramEnd"/>
-      <w:r>
-        <w:rPr>
-          <w:rFonts w:asciiTheme="minorHAnsi" w:hAnsiTheme="minorHAnsi" w:cstheme="minorHAnsi"/>
-          <w:sz w:val="22"/>
-          <w:szCs w:val="22"/>
-        </w:rPr>
-        <w:t xml:space="preserve"> All Fun and Games: Building a Motivational Model of Autistic Gamers. </w:t>
+        <w:t xml:space="preserve">Millington, E. J., Simmons, D. R., &amp; Cleland Woods, H. It’s All Fun and Games: Building a Motivational Model of Autistic Gamers. </w:t>
       </w:r>
       <w:r>
         <w:rPr>
@@ -732,13 +695,13 @@
         <w:tblLook w:val="04A0" w:firstRow="1" w:lastRow="0" w:firstColumn="1" w:lastColumn="0" w:noHBand="0" w:noVBand="1"/>
       </w:tblPr>
       <w:tblGrid>
-        <w:gridCol w:w="1413"/>
-        <w:gridCol w:w="7603"/>
+        <w:gridCol w:w="1531"/>
+        <w:gridCol w:w="7485"/>
       </w:tblGrid>
       <w:tr>
         <w:tc>
           <w:tcPr>
-            <w:tcW w:w="1413" w:type="dxa"/>
+            <w:tcW w:w="1531" w:type="dxa"/>
           </w:tcPr>
           <w:p>
             <w:r>
@@ -748,7 +711,7 @@
         </w:tc>
         <w:tc>
           <w:tcPr>
-            <w:tcW w:w="7603" w:type="dxa"/>
+            <w:tcW w:w="7485" w:type="dxa"/>
           </w:tcPr>
           <w:p>
             <w:r>
@@ -760,7 +723,7 @@
       <w:tr>
         <w:tc>
           <w:tcPr>
-            <w:tcW w:w="1413" w:type="dxa"/>
+            <w:tcW w:w="1531" w:type="dxa"/>
           </w:tcPr>
           <w:p>
             <w:r>
@@ -773,7 +736,7 @@
         </w:tc>
         <w:tc>
           <w:tcPr>
-            <w:tcW w:w="7603" w:type="dxa"/>
+            <w:tcW w:w="7485" w:type="dxa"/>
           </w:tcPr>
           <w:p>
             <w:r>
@@ -788,7 +751,7 @@
       <w:tr>
         <w:tc>
           <w:tcPr>
-            <w:tcW w:w="1413" w:type="dxa"/>
+            <w:tcW w:w="1531" w:type="dxa"/>
           </w:tcPr>
           <w:p>
             <w:r>
@@ -798,7 +761,7 @@
         </w:tc>
         <w:tc>
           <w:tcPr>
-            <w:tcW w:w="7603" w:type="dxa"/>
+            <w:tcW w:w="7485" w:type="dxa"/>
           </w:tcPr>
           <w:p>
             <w:r>
@@ -813,7 +776,7 @@
       <w:tr>
         <w:tc>
           <w:tcPr>
-            <w:tcW w:w="1413" w:type="dxa"/>
+            <w:tcW w:w="1531" w:type="dxa"/>
           </w:tcPr>
           <w:p>
             <w:r>
@@ -823,7 +786,7 @@
         </w:tc>
         <w:tc>
           <w:tcPr>
-            <w:tcW w:w="7603" w:type="dxa"/>
+            <w:tcW w:w="7485" w:type="dxa"/>
           </w:tcPr>
           <w:p>
             <w:r>
@@ -857,13 +820,13 @@
         <w:tblLook w:val="04A0" w:firstRow="1" w:lastRow="0" w:firstColumn="1" w:lastColumn="0" w:noHBand="0" w:noVBand="1"/>
       </w:tblPr>
       <w:tblGrid>
-        <w:gridCol w:w="1413"/>
-        <w:gridCol w:w="7603"/>
+        <w:gridCol w:w="1531"/>
+        <w:gridCol w:w="7485"/>
       </w:tblGrid>
       <w:tr>
         <w:tc>
           <w:tcPr>
-            <w:tcW w:w="1413" w:type="dxa"/>
+            <w:tcW w:w="1531" w:type="dxa"/>
           </w:tcPr>
           <w:p>
             <w:r>
@@ -873,7 +836,7 @@
         </w:tc>
         <w:tc>
           <w:tcPr>
-            <w:tcW w:w="7603" w:type="dxa"/>
+            <w:tcW w:w="7485" w:type="dxa"/>
           </w:tcPr>
           <w:p>
             <w:r>
@@ -978,23 +941,26 @@
         <w:tblLook w:val="04A0" w:firstRow="1" w:lastRow="0" w:firstColumn="1" w:lastColumn="0" w:noHBand="0" w:noVBand="1"/>
       </w:tblPr>
       <w:tblGrid>
-        <w:gridCol w:w="1413"/>
-        <w:gridCol w:w="7603"/>
+        <w:gridCol w:w="1531"/>
+        <w:gridCol w:w="7485"/>
       </w:tblGrid>
       <w:tr>
         <w:tc>
           <w:tcPr>
-            <w:tcW w:w="1413" w:type="dxa"/>
+            <w:tcW w:w="1531" w:type="dxa"/>
           </w:tcPr>
           <w:p>
             <w:r>
               <w:t>2020 -</w:t>
             </w:r>
-          </w:p>
-        </w:tc>
-        <w:tc>
-          <w:tcPr>
-            <w:tcW w:w="7603" w:type="dxa"/>
+            <w:r>
+              <w:t xml:space="preserve"> Present</w:t>
+            </w:r>
+          </w:p>
+        </w:tc>
+        <w:tc>
+          <w:tcPr>
+            <w:tcW w:w="7485" w:type="dxa"/>
           </w:tcPr>
           <w:p>
             <w:r>
@@ -1008,27 +974,21 @@
           </w:p>
           <w:p>
             <w:r>
-              <w:t xml:space="preserve">Supervised by Martin Lages. A three-month role developing learning aids for advanced statistics for the School of </w:t>
-            </w:r>
-            <w:r>
-              <w:t>Psychology</w:t>
-            </w:r>
-            <w:r>
-              <w:t>. This was done primarily using R Markdown and Shiny.</w:t>
-            </w:r>
-          </w:p>
-        </w:tc>
-      </w:tr>
-      <w:tr>
-        <w:tc>
-          <w:tcPr>
-            <w:tcW w:w="1413" w:type="dxa"/>
+              <w:t>Supervised by Martin Lages. A three-month role developing learning aids for advanced statistics for the School of Psychology. This was done primarily using R Markdown and Shiny.</w:t>
+            </w:r>
+          </w:p>
+        </w:tc>
+      </w:tr>
+      <w:tr>
+        <w:tc>
+          <w:tcPr>
+            <w:tcW w:w="1531" w:type="dxa"/>
           </w:tcPr>
           <w:p/>
         </w:tc>
         <w:tc>
           <w:tcPr>
-            <w:tcW w:w="7603" w:type="dxa"/>
+            <w:tcW w:w="7485" w:type="dxa"/>
           </w:tcPr>
           <w:p/>
         </w:tc>
@@ -1036,130 +996,105 @@
       <w:tr>
         <w:tc>
           <w:tcPr>
-            <w:tcW w:w="1413" w:type="dxa"/>
+            <w:tcW w:w="1531" w:type="dxa"/>
           </w:tcPr>
           <w:p>
             <w:r>
               <w:t>2019 -</w:t>
             </w:r>
-          </w:p>
-        </w:tc>
-        <w:tc>
-          <w:tcPr>
-            <w:tcW w:w="7603" w:type="dxa"/>
+            <w:r>
+              <w:t xml:space="preserve"> Present</w:t>
+            </w:r>
+          </w:p>
+        </w:tc>
+        <w:tc>
+          <w:tcPr>
+            <w:tcW w:w="7485" w:type="dxa"/>
           </w:tcPr>
           <w:p>
             <w:r>
               <w:t>Volunteer Activities Support Worker</w:t>
             </w:r>
           </w:p>
-        </w:tc>
-      </w:tr>
-      <w:tr>
-        <w:tc>
-          <w:tcPr>
-            <w:tcW w:w="1413" w:type="dxa"/>
+          <w:p>
+            <w:r>
+              <w:t>Creatovators CIC</w:t>
+            </w:r>
+          </w:p>
+        </w:tc>
+      </w:tr>
+      <w:tr>
+        <w:tc>
+          <w:tcPr>
+            <w:tcW w:w="1531" w:type="dxa"/>
           </w:tcPr>
           <w:p/>
         </w:tc>
         <w:tc>
           <w:tcPr>
-            <w:tcW w:w="7603" w:type="dxa"/>
-          </w:tcPr>
-          <w:p>
-            <w:proofErr w:type="spellStart"/>
-            <w:r>
-              <w:t>Creatovators</w:t>
-            </w:r>
-            <w:proofErr w:type="spellEnd"/>
-            <w:r>
-              <w:t xml:space="preserve"> CIC</w:t>
-            </w:r>
-          </w:p>
-        </w:tc>
-      </w:tr>
-      <w:tr>
-        <w:tc>
-          <w:tcPr>
-            <w:tcW w:w="1413" w:type="dxa"/>
+            <w:tcW w:w="7485" w:type="dxa"/>
+          </w:tcPr>
+          <w:p>
+            <w:r>
+              <w:t>Assist the running of a support group for autistic children and their families. Conduct Lego-Therapy sessions promoting pro-social behaviour.</w:t>
+            </w:r>
+          </w:p>
+        </w:tc>
+      </w:tr>
+      <w:tr>
+        <w:tc>
+          <w:tcPr>
+            <w:tcW w:w="1531" w:type="dxa"/>
           </w:tcPr>
           <w:p/>
         </w:tc>
         <w:tc>
           <w:tcPr>
-            <w:tcW w:w="7603" w:type="dxa"/>
-          </w:tcPr>
-          <w:p>
-            <w:r>
-              <w:t>Assist the running of a support group for autistic children and their families. Conduct Lego-Therapy sessions promoting pro-social behaviour.</w:t>
-            </w:r>
-          </w:p>
-        </w:tc>
-      </w:tr>
-      <w:tr>
-        <w:tc>
-          <w:tcPr>
-            <w:tcW w:w="1413" w:type="dxa"/>
+            <w:tcW w:w="7485" w:type="dxa"/>
           </w:tcPr>
           <w:p/>
         </w:tc>
-        <w:tc>
-          <w:tcPr>
-            <w:tcW w:w="7603" w:type="dxa"/>
+      </w:tr>
+      <w:tr>
+        <w:tc>
+          <w:tcPr>
+            <w:tcW w:w="1531" w:type="dxa"/>
+          </w:tcPr>
+          <w:p>
+            <w:r>
+              <w:t xml:space="preserve">2016 - </w:t>
+            </w:r>
+            <w:r>
+              <w:t>Present</w:t>
+            </w:r>
+          </w:p>
+        </w:tc>
+        <w:tc>
+          <w:tcPr>
+            <w:tcW w:w="7485" w:type="dxa"/>
+          </w:tcPr>
+          <w:p>
+            <w:r>
+              <w:t>Co-Editor</w:t>
+            </w:r>
+          </w:p>
+          <w:p>
+            <w:r>
+              <w:t>Psephography</w:t>
+            </w:r>
+          </w:p>
+        </w:tc>
+      </w:tr>
+      <w:tr>
+        <w:tc>
+          <w:tcPr>
+            <w:tcW w:w="1531" w:type="dxa"/>
           </w:tcPr>
           <w:p/>
         </w:tc>
-      </w:tr>
-      <w:tr>
-        <w:tc>
-          <w:tcPr>
-            <w:tcW w:w="1413" w:type="dxa"/>
-          </w:tcPr>
-          <w:p>
-            <w:r>
-              <w:t xml:space="preserve">2016 - </w:t>
-            </w:r>
-          </w:p>
-        </w:tc>
-        <w:tc>
-          <w:tcPr>
-            <w:tcW w:w="7603" w:type="dxa"/>
-          </w:tcPr>
-          <w:p>
-            <w:r>
-              <w:t>Co-Editor</w:t>
-            </w:r>
-          </w:p>
-        </w:tc>
-      </w:tr>
-      <w:tr>
-        <w:tc>
-          <w:tcPr>
-            <w:tcW w:w="1413" w:type="dxa"/>
-          </w:tcPr>
-          <w:p/>
-        </w:tc>
-        <w:tc>
-          <w:tcPr>
-            <w:tcW w:w="7603" w:type="dxa"/>
-          </w:tcPr>
-          <w:p>
-            <w:r>
-              <w:t>Psephography</w:t>
-            </w:r>
-          </w:p>
-        </w:tc>
-      </w:tr>
-      <w:tr>
-        <w:tc>
-          <w:tcPr>
-            <w:tcW w:w="1413" w:type="dxa"/>
-          </w:tcPr>
-          <w:p/>
-        </w:tc>
-        <w:tc>
-          <w:tcPr>
-            <w:tcW w:w="7603" w:type="dxa"/>
+        <w:tc>
+          <w:tcPr>
+            <w:tcW w:w="7485" w:type="dxa"/>
           </w:tcPr>
           <w:p>
             <w:r>
@@ -1173,6 +1108,10 @@
       <w:pPr>
         <w:pStyle w:val="Heading1"/>
       </w:pPr>
+      <w:r>
+        <w:lastRenderedPageBreak/>
+        <w:br/>
+      </w:r>
       <w:r>
         <w:t>Professional Affiliations</w:t>
       </w:r>
@@ -1193,23 +1132,26 @@
         <w:tblLook w:val="04A0" w:firstRow="1" w:lastRow="0" w:firstColumn="1" w:lastColumn="0" w:noHBand="0" w:noVBand="1"/>
       </w:tblPr>
       <w:tblGrid>
-        <w:gridCol w:w="1413"/>
-        <w:gridCol w:w="7603"/>
+        <w:gridCol w:w="1531"/>
+        <w:gridCol w:w="7485"/>
       </w:tblGrid>
       <w:tr>
         <w:tc>
           <w:tcPr>
-            <w:tcW w:w="1413" w:type="dxa"/>
+            <w:tcW w:w="1531" w:type="dxa"/>
           </w:tcPr>
           <w:p>
             <w:r>
               <w:t xml:space="preserve">2019 - </w:t>
             </w:r>
-          </w:p>
-        </w:tc>
-        <w:tc>
-          <w:tcPr>
-            <w:tcW w:w="7603" w:type="dxa"/>
+            <w:r>
+              <w:t>Present</w:t>
+            </w:r>
+          </w:p>
+        </w:tc>
+        <w:tc>
+          <w:tcPr>
+            <w:tcW w:w="7485" w:type="dxa"/>
           </w:tcPr>
           <w:p>
             <w:r>
@@ -1221,13 +1163,13 @@
       <w:tr>
         <w:tc>
           <w:tcPr>
-            <w:tcW w:w="1413" w:type="dxa"/>
+            <w:tcW w:w="1531" w:type="dxa"/>
           </w:tcPr>
           <w:p/>
         </w:tc>
         <w:tc>
           <w:tcPr>
-            <w:tcW w:w="7603" w:type="dxa"/>
+            <w:tcW w:w="7485" w:type="dxa"/>
           </w:tcPr>
           <w:p/>
         </w:tc>
@@ -1235,17 +1177,20 @@
       <w:tr>
         <w:tc>
           <w:tcPr>
-            <w:tcW w:w="1413" w:type="dxa"/>
+            <w:tcW w:w="1531" w:type="dxa"/>
           </w:tcPr>
           <w:p>
             <w:r>
               <w:t>2019 -</w:t>
             </w:r>
-          </w:p>
-        </w:tc>
-        <w:tc>
-          <w:tcPr>
-            <w:tcW w:w="7603" w:type="dxa"/>
+            <w:r>
+              <w:t xml:space="preserve"> Present</w:t>
+            </w:r>
+          </w:p>
+        </w:tc>
+        <w:tc>
+          <w:tcPr>
+            <w:tcW w:w="7485" w:type="dxa"/>
           </w:tcPr>
           <w:p>
             <w:pPr>
@@ -1268,7 +1213,6 @@
         <w:pStyle w:val="Heading1"/>
       </w:pPr>
       <w:r>
-        <w:lastRenderedPageBreak/>
         <w:t>R</w:t>
       </w:r>
       <w:r>
@@ -1395,7 +1339,6 @@
         </w:rPr>
         <w:t xml:space="preserve">Dr Joanna </w:t>
       </w:r>
-      <w:proofErr w:type="spellStart"/>
       <w:r>
         <w:rPr>
           <w:b/>
@@ -1403,7 +1346,6 @@
         </w:rPr>
         <w:t>Wincenciak</w:t>
       </w:r>
-      <w:proofErr w:type="spellEnd"/>
       <w:r>
         <w:rPr>
           <w:b/>
@@ -2875,10 +2817,21 @@
 </file>
 
 <file path=customXml/item1.xml><?xml version="1.0" encoding="utf-8"?>
-<b:Sources xmlns:b="http://schemas.openxmlformats.org/officeDocument/2006/bibliography" xmlns="http://schemas.openxmlformats.org/officeDocument/2006/bibliography" SelectedStyle="\APASixthEditionOfficeOnline.xsl" StyleName="APA" Version="6"/>
+<?mso-contentType ?>
+<FormTemplates xmlns="http://schemas.microsoft.com/sharepoint/v3/contenttype/forms">
+  <Display>DocumentLibraryForm</Display>
+  <Edit>DocumentLibraryForm</Edit>
+  <New>DocumentLibraryForm</New>
+</FormTemplates>
 </file>
 
 <file path=customXml/item2.xml><?xml version="1.0" encoding="utf-8"?>
+<p:properties xmlns:p="http://schemas.microsoft.com/office/2006/metadata/properties" xmlns:xsi="http://www.w3.org/2001/XMLSchema-instance" xmlns:pc="http://schemas.microsoft.com/office/infopath/2007/PartnerControls">
+  <documentManagement/>
+</p:properties>
+</file>
+
+<file path=customXml/item3.xml><?xml version="1.0" encoding="utf-8"?>
 <ct:contentTypeSchema xmlns:ct="http://schemas.microsoft.com/office/2006/metadata/contentType" xmlns:ma="http://schemas.microsoft.com/office/2006/metadata/properties/metaAttributes" ct:_="" ma:_="" ma:contentTypeName="Document" ma:contentTypeID="0x0101004E0AC046D158EE4DB937DA9A56D27D1C" ma:contentTypeVersion="10" ma:contentTypeDescription="Create a new document." ma:contentTypeScope="" ma:versionID="f1b105e6b9cff91feb409560dbf6f7aa">
   <xsd:schema xmlns:xsd="http://www.w3.org/2001/XMLSchema" xmlns:xs="http://www.w3.org/2001/XMLSchema" xmlns:p="http://schemas.microsoft.com/office/2006/metadata/properties" xmlns:ns3="b24ac480-a0b1-4388-a6cd-cfb001cdf6c7" xmlns:ns4="e7d8f92c-3952-4b7d-acc4-88cf8f2f7888" targetNamespace="http://schemas.microsoft.com/office/2006/metadata/properties" ma:root="true" ma:fieldsID="8ce9a1263d385fff90f75fc0f277280b" ns3:_="" ns4:_="">
     <xsd:import namespace="b24ac480-a0b1-4388-a6cd-cfb001cdf6c7"/>
@@ -3081,30 +3034,28 @@
 </ct:contentTypeSchema>
 </file>
 
-<file path=customXml/item3.xml><?xml version="1.0" encoding="utf-8"?>
-<p:properties xmlns:p="http://schemas.microsoft.com/office/2006/metadata/properties" xmlns:xsi="http://www.w3.org/2001/XMLSchema-instance" xmlns:pc="http://schemas.microsoft.com/office/infopath/2007/PartnerControls">
-  <documentManagement/>
-</p:properties>
-</file>
-
 <file path=customXml/item4.xml><?xml version="1.0" encoding="utf-8"?>
-<?mso-contentType ?>
-<FormTemplates xmlns="http://schemas.microsoft.com/sharepoint/v3/contenttype/forms">
-  <Display>DocumentLibraryForm</Display>
-  <Edit>DocumentLibraryForm</Edit>
-  <New>DocumentLibraryForm</New>
-</FormTemplates>
+<b:Sources xmlns:b="http://schemas.openxmlformats.org/officeDocument/2006/bibliography" xmlns="http://schemas.openxmlformats.org/officeDocument/2006/bibliography" SelectedStyle="\APASixthEditionOfficeOnline.xsl" StyleName="APA" Version="6"/>
 </file>
 
 <file path=customXml/itemProps1.xml><?xml version="1.0" encoding="utf-8"?>
-<ds:datastoreItem xmlns:ds="http://schemas.openxmlformats.org/officeDocument/2006/customXml" ds:itemID="{A9BA2174-033C-45ED-94FB-74A1FBFA3035}">
+<ds:datastoreItem xmlns:ds="http://schemas.openxmlformats.org/officeDocument/2006/customXml" ds:itemID="{4C53A478-4862-4699-9810-166E8FEE5B0D}">
   <ds:schemaRefs>
-    <ds:schemaRef ds:uri="http://schemas.openxmlformats.org/officeDocument/2006/bibliography"/>
+    <ds:schemaRef ds:uri="http://schemas.microsoft.com/sharepoint/v3/contenttype/forms"/>
   </ds:schemaRefs>
 </ds:datastoreItem>
 </file>
 
 <file path=customXml/itemProps2.xml><?xml version="1.0" encoding="utf-8"?>
+<ds:datastoreItem xmlns:ds="http://schemas.openxmlformats.org/officeDocument/2006/customXml" ds:itemID="{DD97F3C8-62EE-4BC5-A92B-F4DA5CE92DF8}">
+  <ds:schemaRefs>
+    <ds:schemaRef ds:uri="http://schemas.microsoft.com/office/2006/metadata/properties"/>
+    <ds:schemaRef ds:uri="http://schemas.microsoft.com/office/infopath/2007/PartnerControls"/>
+  </ds:schemaRefs>
+</ds:datastoreItem>
+</file>
+
+<file path=customXml/itemProps3.xml><?xml version="1.0" encoding="utf-8"?>
 <ds:datastoreItem xmlns:ds="http://schemas.openxmlformats.org/officeDocument/2006/customXml" ds:itemID="{11E413AD-A691-4C16-BEE5-5C367C5D236C}">
   <ds:schemaRefs>
     <ds:schemaRef ds:uri="http://schemas.microsoft.com/office/2006/metadata/contentType"/>
@@ -3123,19 +3074,10 @@
 </ds:datastoreItem>
 </file>
 
-<file path=customXml/itemProps3.xml><?xml version="1.0" encoding="utf-8"?>
-<ds:datastoreItem xmlns:ds="http://schemas.openxmlformats.org/officeDocument/2006/customXml" ds:itemID="{DD97F3C8-62EE-4BC5-A92B-F4DA5CE92DF8}">
+<file path=customXml/itemProps4.xml><?xml version="1.0" encoding="utf-8"?>
+<ds:datastoreItem xmlns:ds="http://schemas.openxmlformats.org/officeDocument/2006/customXml" ds:itemID="{A9BA2174-033C-45ED-94FB-74A1FBFA3035}">
   <ds:schemaRefs>
-    <ds:schemaRef ds:uri="http://schemas.microsoft.com/office/2006/metadata/properties"/>
-    <ds:schemaRef ds:uri="http://schemas.microsoft.com/office/infopath/2007/PartnerControls"/>
-  </ds:schemaRefs>
-</ds:datastoreItem>
-</file>
-
-<file path=customXml/itemProps4.xml><?xml version="1.0" encoding="utf-8"?>
-<ds:datastoreItem xmlns:ds="http://schemas.openxmlformats.org/officeDocument/2006/customXml" ds:itemID="{4C53A478-4862-4699-9810-166E8FEE5B0D}">
-  <ds:schemaRefs>
-    <ds:schemaRef ds:uri="http://schemas.microsoft.com/sharepoint/v3/contenttype/forms"/>
+    <ds:schemaRef ds:uri="http://schemas.openxmlformats.org/officeDocument/2006/bibliography"/>
   </ds:schemaRefs>
 </ds:datastoreItem>
 </file>
</xml_diff>